<commit_message>
Updated wording in Teams deployment guide.
</commit_message>
<xml_diff>
--- a/docs/teams/TeamsAppDeploymentGuide.docx
+++ b/docs/teams/TeamsAppDeploymentGuide.docx
@@ -292,6 +292,9 @@
     </w:p>
     <w:p>
       <w:r>
+        <w:rPr>
+          <w:noProof/>
+        </w:rPr>
         <w:drawing>
           <wp:inline distT="0" distB="0" distL="0" distR="0" wp14:anchorId="4FD267E8" wp14:editId="55E91B8D">
             <wp:extent cx="5668166" cy="3877216"/>
@@ -413,10 +416,7 @@
         </w:r>
       </w:hyperlink>
       <w:r>
-        <w:t xml:space="preserve">.  </w:t>
-      </w:r>
-      <w:r>
-        <w:t xml:space="preserve">On the left-hand navigation menu, you should see an option for </w:t>
+        <w:t xml:space="preserve">.  On the left-hand navigation menu, you should see an option for </w:t>
       </w:r>
       <w:r>
         <w:rPr>
@@ -629,7 +629,49 @@
         <w:t>+ Add</w:t>
       </w:r>
       <w:r>
-        <w:t xml:space="preserve"> button to add Soundbite to the list of installed applications.  This will install Soundbite for those users, which alleviates them from manually installing the app.  It does not, however, make the app readily visible to end-users.  That is where the second section, Pinned Apps, comes into play.  Pinned Apps are the apps that are prominently pinned to the Teams App bar.  The Teams App bar is the bar that appears on the left side of the Teams screen.  If you want to make Soundbite more prominent to your users, add Soundbite to the pinned app list. The position of Soundbite in the list of pinned apps </w:t>
+        <w:t xml:space="preserve"> button to add Soundbite to the list of installed applications.  This will install Soundbite for those users, which alleviates them from manually installing the app.  </w:t>
+      </w:r>
+    </w:p>
+    <w:p>
+      <w:r>
+        <w:t xml:space="preserve">Automatically installing the app </w:t>
+      </w:r>
+      <w:r>
+        <w:t>does not</w:t>
+      </w:r>
+      <w:r>
+        <w:t xml:space="preserve"> </w:t>
+      </w:r>
+      <w:r>
+        <w:t xml:space="preserve">make the app readily visible to end-users.  That is where the second section, Pinned Apps, comes into play.  Pinned Apps are </w:t>
+      </w:r>
+      <w:r>
+        <w:t xml:space="preserve">prominently displayed on </w:t>
+      </w:r>
+      <w:r>
+        <w:t>the Teams App bar.  The Teams App bar is the bar that appears on the left side of the Teams screen</w:t>
+      </w:r>
+      <w:r>
+        <w:t xml:space="preserve"> with icons showing the various activities you can do in Teams</w:t>
+      </w:r>
+      <w:r>
+        <w:t xml:space="preserve">.  </w:t>
+      </w:r>
+      <w:r>
+        <w:t xml:space="preserve">We </w:t>
+      </w:r>
+      <w:r>
+        <w:rPr>
+          <w:b/>
+          <w:bCs/>
+        </w:rPr>
+        <w:t>HIGHLY RECOMMEND</w:t>
+      </w:r>
+      <w:r>
+        <w:t xml:space="preserve"> adding the Soundbite Teams app to the list of pinned application to help better engage people in your enterprise.  </w:t>
+      </w:r>
+      <w:r>
+        <w:t xml:space="preserve">The position of Soundbite in the list of pinned apps </w:t>
       </w:r>
       <w:r>
         <w:t>corresponds to the order the apps are displayed on the Teams App bar.</w:t>
@@ -1068,6 +1110,7 @@
   <w:style w:type="character" w:default="1" w:styleId="DefaultParagraphFont">
     <w:name w:val="Default Paragraph Font"/>
     <w:uiPriority w:val="1"/>
+    <w:semiHidden/>
     <w:unhideWhenUsed/>
   </w:style>
   <w:style w:type="table" w:default="1" w:styleId="TableNormal">

</xml_diff>